<commit_message>
final changes for collab email
</commit_message>
<xml_diff>
--- a/content/SC_Hub_Climate_and_carbon_stocks.docx
+++ b/content/SC_Hub_Climate_and_carbon_stocks.docx
@@ -828,7 +828,19 @@
         <w:t>and the combined agriculture forestry and other land uses</w:t>
       </w:r>
       <w:r>
-        <w:t xml:space="preserve"> (AFOLU). </w:t>
+        <w:t xml:space="preserve"> (AFOLU) </w:t>
+      </w:r>
+      <w:r>
+        <w:rPr>
+          <w:i w:val="0"/>
+        </w:rPr>
+        <w:t>(Tubiello et al., 2015)</w:t>
+      </w:r>
+      <w:r>
+        <w:rPr>
+          <w:i w:val="0"/>
+        </w:rPr>
+        <w:t>.</w:t>
       </w:r>
     </w:p>
     <w:p>
@@ -1619,14 +1631,13 @@
           <w:i w:val="0"/>
         </w:rPr>
       </w:pPr>
+      <w:bookmarkStart w:id="6" w:name="_GoBack"/>
       <w:r>
         <w:rPr>
           <w:i w:val="0"/>
         </w:rPr>
         <w:t>Resources:</w:t>
       </w:r>
-      <w:bookmarkStart w:id="6" w:name="_GoBack"/>
-      <w:bookmarkEnd w:id="6"/>
     </w:p>
     <w:p>
       <w:pPr>
@@ -1686,6 +1697,7 @@
         </w:rPr>
         <w:t xml:space="preserve">)  </w:t>
       </w:r>
+      <w:bookmarkEnd w:id="6"/>
     </w:p>
     <w:sectPr>
       <w:pgSz w:w="12240" w:h="15840"/>
@@ -3440,7 +3452,7 @@
 </file>
 
 <file path=customXml/itemProps1.xml><?xml version="1.0" encoding="utf-8"?>
-<ds:datastoreItem xmlns:ds="http://schemas.openxmlformats.org/officeDocument/2006/customXml" ds:itemID="{0B279401-F89D-4C27-875D-E4E9D8A784BE}">
+<ds:datastoreItem xmlns:ds="http://schemas.openxmlformats.org/officeDocument/2006/customXml" ds:itemID="{1FB1F1C2-67BB-4452-AFF9-883F6305A05E}">
   <ds:schemaRefs>
     <ds:schemaRef ds:uri="http://schemas.openxmlformats.org/officeDocument/2006/bibliography"/>
   </ds:schemaRefs>

</xml_diff>